<commit_message>
Versión 1.1 - Documento TFM Modificado con un enter en la sección de bibliografia para prueba
</commit_message>
<xml_diff>
--- a/Documento/TFM Grupo No.3 - Herramienta Deteccion Riesgo Suicida.docx
+++ b/Documento/TFM Grupo No.3 - Herramienta Deteccion Riesgo Suicida.docx
@@ -4256,21 +4256,7 @@
             <w:rStyle w:val="Hipervnculo"/>
             <w:noProof/>
           </w:rPr>
-          <w:t>Ilustración 4. Fases metodología CRI</w:t>
-        </w:r>
-        <w:r>
-          <w:rPr>
-            <w:rStyle w:val="Hipervnculo"/>
-            <w:noProof/>
-          </w:rPr>
-          <w:t>S</w:t>
-        </w:r>
-        <w:r>
-          <w:rPr>
-            <w:rStyle w:val="Hipervnculo"/>
-            <w:noProof/>
-          </w:rPr>
-          <w:t>P-DM</w:t>
+          <w:t>Ilustración 4. Fases metodología CRISP-DM</w:t>
         </w:r>
         <w:r>
           <w:rPr>
@@ -6388,29 +6374,7 @@
                 <w:szCs w:val="22"/>
                 <w:lang w:val="es-CO" w:eastAsia="es-CO"/>
               </w:rPr>
-              <w:t>Disco externo SSD 1 TB (</w:t>
-            </w:r>
-            <w:proofErr w:type="spellStart"/>
-            <w:r>
-              <w:rPr>
-                <w:rFonts w:ascii="Times New Roman" w:eastAsia="Times New Roman" w:hAnsi="Times New Roman" w:cs="Times New Roman"/>
-                <w:color w:val="000000"/>
-                <w:sz w:val="22"/>
-                <w:szCs w:val="22"/>
-                <w:lang w:val="es-CO" w:eastAsia="es-CO"/>
-              </w:rPr>
-              <w:t>backup</w:t>
-            </w:r>
-            <w:proofErr w:type="spellEnd"/>
-            <w:r>
-              <w:rPr>
-                <w:rFonts w:ascii="Times New Roman" w:eastAsia="Times New Roman" w:hAnsi="Times New Roman" w:cs="Times New Roman"/>
-                <w:color w:val="000000"/>
-                <w:sz w:val="22"/>
-                <w:szCs w:val="22"/>
-                <w:lang w:val="es-CO" w:eastAsia="es-CO"/>
-              </w:rPr>
-              <w:t xml:space="preserve"> y transferencia)</w:t>
+              <w:t>Disco externo SSD 1 TB (backup y transferencia)</w:t>
             </w:r>
           </w:p>
         </w:tc>
@@ -7020,29 +6984,7 @@
                 <w:szCs w:val="22"/>
                 <w:lang w:val="es-CO" w:eastAsia="es-CO"/>
               </w:rPr>
-              <w:t>GitHub (</w:t>
-            </w:r>
-            <w:proofErr w:type="spellStart"/>
-            <w:r>
-              <w:rPr>
-                <w:rFonts w:ascii="Times New Roman" w:eastAsia="Times New Roman" w:hAnsi="Times New Roman" w:cs="Times New Roman"/>
-                <w:color w:val="000000"/>
-                <w:sz w:val="22"/>
-                <w:szCs w:val="22"/>
-                <w:lang w:val="es-CO" w:eastAsia="es-CO"/>
-              </w:rPr>
-              <w:t>Private</w:t>
-            </w:r>
-            <w:proofErr w:type="spellEnd"/>
-            <w:r>
-              <w:rPr>
-                <w:rFonts w:ascii="Times New Roman" w:eastAsia="Times New Roman" w:hAnsi="Times New Roman" w:cs="Times New Roman"/>
-                <w:color w:val="000000"/>
-                <w:sz w:val="22"/>
-                <w:szCs w:val="22"/>
-                <w:lang w:val="es-CO" w:eastAsia="es-CO"/>
-              </w:rPr>
-              <w:t xml:space="preserve"> repos)</w:t>
+              <w:t>GitHub (Private repos)</w:t>
             </w:r>
           </w:p>
         </w:tc>
@@ -7190,29 +7132,7 @@
                 <w:szCs w:val="22"/>
                 <w:lang w:val="es-CO" w:eastAsia="es-CO"/>
               </w:rPr>
-              <w:t xml:space="preserve">GitHub </w:t>
-            </w:r>
-            <w:proofErr w:type="spellStart"/>
-            <w:r>
-              <w:rPr>
-                <w:rFonts w:ascii="Times New Roman" w:eastAsia="Times New Roman" w:hAnsi="Times New Roman" w:cs="Times New Roman"/>
-                <w:color w:val="000000"/>
-                <w:sz w:val="22"/>
-                <w:szCs w:val="22"/>
-                <w:lang w:val="es-CO" w:eastAsia="es-CO"/>
-              </w:rPr>
-              <w:t>Education</w:t>
-            </w:r>
-            <w:proofErr w:type="spellEnd"/>
-            <w:r>
-              <w:rPr>
-                <w:rFonts w:ascii="Times New Roman" w:eastAsia="Times New Roman" w:hAnsi="Times New Roman" w:cs="Times New Roman"/>
-                <w:color w:val="000000"/>
-                <w:sz w:val="22"/>
-                <w:szCs w:val="22"/>
-                <w:lang w:val="es-CO" w:eastAsia="es-CO"/>
-              </w:rPr>
-              <w:t xml:space="preserve"> / repos privados gratuitos (estudiantes).</w:t>
+              <w:t>GitHub Education / repos privados gratuitos (estudiantes).</w:t>
             </w:r>
           </w:p>
         </w:tc>
@@ -7618,27 +7538,14 @@
       <w:r>
         <w:t xml:space="preserve">Tabla </w:t>
       </w:r>
-      <w:r>
-        <w:fldChar w:fldCharType="begin"/>
-      </w:r>
-      <w:r>
-        <w:instrText xml:space="preserve"> SEQ Tabla \* ARABIC </w:instrText>
-      </w:r>
-      <w:r>
-        <w:fldChar w:fldCharType="separate"/>
-      </w:r>
-      <w:r>
-        <w:rPr>
-          <w:noProof/>
-        </w:rPr>
-        <w:t>1</w:t>
-      </w:r>
-      <w:r>
-        <w:rPr>
-          <w:noProof/>
-        </w:rPr>
-        <w:fldChar w:fldCharType="end"/>
-      </w:r>
+      <w:fldSimple w:instr=" SEQ Tabla \* ARABIC ">
+        <w:r>
+          <w:rPr>
+            <w:noProof/>
+          </w:rPr>
+          <w:t>1</w:t>
+        </w:r>
+      </w:fldSimple>
       <w:r>
         <w:t xml:space="preserve">. </w:t>
       </w:r>
@@ -7736,15 +7643,7 @@
         <w:pStyle w:val="TextoTesis"/>
       </w:pPr>
       <w:r>
-        <w:t xml:space="preserve">Para el despliegue del modelo, consideramos únicamente la publicación del modelo ya entrenado y empaquetado (por ejemplo, en </w:t>
-      </w:r>
-      <w:proofErr w:type="gramStart"/>
-      <w:r>
-        <w:t>formato .pkl</w:t>
-      </w:r>
-      <w:proofErr w:type="gramEnd"/>
-      <w:r>
-        <w:t xml:space="preserve"> o .onnx) dentro de una plataforma en la nube ligera, que permita exponerlo públicamente como un servicio web o interfaz sin req</w:t>
+        <w:t>Para el despliegue del modelo, consideramos únicamente la publicación del modelo ya entrenado y empaquetado (por ejemplo, en formato .pkl o .onnx) dentro de una plataforma en la nube ligera, que permita exponerlo públicamente como un servicio web o interfaz sin req</w:t>
       </w:r>
       <w:r>
         <w:t>uerir infraestructura adicional.</w:t>
@@ -8093,29 +7992,7 @@
                 <w:szCs w:val="22"/>
                 <w:lang w:val="en-US" w:eastAsia="es-CO"/>
               </w:rPr>
-              <w:t>A. Entorno local (</w:t>
-            </w:r>
-            <w:proofErr w:type="spellStart"/>
-            <w:r>
-              <w:rPr>
-                <w:rFonts w:ascii="Times New Roman" w:eastAsia="Times New Roman" w:hAnsi="Times New Roman" w:cs="Times New Roman"/>
-                <w:color w:val="000000"/>
-                <w:sz w:val="22"/>
-                <w:szCs w:val="22"/>
-                <w:lang w:val="en-US" w:eastAsia="es-CO"/>
-              </w:rPr>
-              <w:t>Databricks</w:t>
-            </w:r>
-            <w:proofErr w:type="spellEnd"/>
-            <w:r>
-              <w:rPr>
-                <w:rFonts w:ascii="Times New Roman" w:eastAsia="Times New Roman" w:hAnsi="Times New Roman" w:cs="Times New Roman"/>
-                <w:color w:val="000000"/>
-                <w:sz w:val="22"/>
-                <w:szCs w:val="22"/>
-                <w:lang w:val="en-US" w:eastAsia="es-CO"/>
-              </w:rPr>
-              <w:t xml:space="preserve"> Community)</w:t>
+              <w:t>A. Entorno local (Databricks Community)</w:t>
             </w:r>
           </w:p>
         </w:tc>
@@ -9225,27 +9102,14 @@
       <w:r>
         <w:t xml:space="preserve">Tabla </w:t>
       </w:r>
-      <w:r>
-        <w:fldChar w:fldCharType="begin"/>
-      </w:r>
-      <w:r>
-        <w:instrText xml:space="preserve"> SEQ Tabla \* ARABIC </w:instrText>
-      </w:r>
-      <w:r>
-        <w:fldChar w:fldCharType="separate"/>
-      </w:r>
-      <w:r>
-        <w:rPr>
-          <w:noProof/>
-        </w:rPr>
-        <w:t>2</w:t>
-      </w:r>
-      <w:r>
-        <w:rPr>
-          <w:noProof/>
-        </w:rPr>
-        <w:fldChar w:fldCharType="end"/>
-      </w:r>
+      <w:fldSimple w:instr=" SEQ Tabla \* ARABIC ">
+        <w:r>
+          <w:rPr>
+            <w:noProof/>
+          </w:rPr>
+          <w:t>2</w:t>
+        </w:r>
+      </w:fldSimple>
       <w:r>
         <w:t xml:space="preserve">. </w:t>
       </w:r>
@@ -9611,31 +9475,7 @@
                 <w:szCs w:val="24"/>
                 <w:lang w:val="es-CO" w:eastAsia="es-CO"/>
               </w:rPr>
-              <w:t xml:space="preserve">Jonatan </w:t>
-            </w:r>
-            <w:proofErr w:type="spellStart"/>
-            <w:r>
-              <w:rPr>
-                <w:rFonts w:ascii="Times New Roman" w:eastAsia="Times New Roman" w:hAnsi="Times New Roman" w:cs="Times New Roman"/>
-                <w:b/>
-                <w:bCs/>
-                <w:sz w:val="22"/>
-                <w:szCs w:val="24"/>
-                <w:lang w:val="es-CO" w:eastAsia="es-CO"/>
-              </w:rPr>
-              <w:t>Andrey</w:t>
-            </w:r>
-            <w:proofErr w:type="spellEnd"/>
-            <w:r>
-              <w:rPr>
-                <w:rFonts w:ascii="Times New Roman" w:eastAsia="Times New Roman" w:hAnsi="Times New Roman" w:cs="Times New Roman"/>
-                <w:b/>
-                <w:bCs/>
-                <w:sz w:val="22"/>
-                <w:szCs w:val="24"/>
-                <w:lang w:val="es-CO" w:eastAsia="es-CO"/>
-              </w:rPr>
-              <w:t xml:space="preserve"> Rodríguez Ardila</w:t>
+              <w:t>Jonatan Andrey Rodríguez Ardila</w:t>
             </w:r>
           </w:p>
         </w:tc>
@@ -9830,21 +9670,8 @@
                 <w:szCs w:val="24"/>
                 <w:lang w:val="es-CO" w:eastAsia="es-CO"/>
               </w:rPr>
-              <w:t xml:space="preserve">José Fernando Sandoval </w:t>
-            </w:r>
-            <w:proofErr w:type="spellStart"/>
-            <w:r>
-              <w:rPr>
-                <w:rFonts w:ascii="Times New Roman" w:eastAsia="Times New Roman" w:hAnsi="Times New Roman" w:cs="Times New Roman"/>
-                <w:b/>
-                <w:bCs/>
-                <w:sz w:val="22"/>
-                <w:szCs w:val="24"/>
-                <w:lang w:val="es-CO" w:eastAsia="es-CO"/>
-              </w:rPr>
-              <w:t>Aya</w:t>
-            </w:r>
-            <w:proofErr w:type="spellEnd"/>
+              <w:t>José Fernando Sandoval Aya</w:t>
+            </w:r>
           </w:p>
         </w:tc>
       </w:tr>
@@ -9958,27 +9785,14 @@
       <w:r>
         <w:t xml:space="preserve">Tabla </w:t>
       </w:r>
-      <w:r>
-        <w:fldChar w:fldCharType="begin"/>
-      </w:r>
-      <w:r>
-        <w:instrText xml:space="preserve"> SEQ Tabla \* ARABIC </w:instrText>
-      </w:r>
-      <w:r>
-        <w:fldChar w:fldCharType="separate"/>
-      </w:r>
-      <w:r>
-        <w:rPr>
-          <w:noProof/>
-        </w:rPr>
-        <w:t>3</w:t>
-      </w:r>
-      <w:r>
-        <w:rPr>
-          <w:noProof/>
-        </w:rPr>
-        <w:fldChar w:fldCharType="end"/>
-      </w:r>
+      <w:fldSimple w:instr=" SEQ Tabla \* ARABIC ">
+        <w:r>
+          <w:rPr>
+            <w:noProof/>
+          </w:rPr>
+          <w:t>3</w:t>
+        </w:r>
+      </w:fldSimple>
       <w:r>
         <w:t xml:space="preserve">. </w:t>
       </w:r>
@@ -11463,27 +11277,14 @@
       <w:r>
         <w:t xml:space="preserve">Tabla </w:t>
       </w:r>
-      <w:r>
-        <w:fldChar w:fldCharType="begin"/>
-      </w:r>
-      <w:r>
-        <w:instrText xml:space="preserve"> SEQ Tabla \* ARABIC </w:instrText>
-      </w:r>
-      <w:r>
-        <w:fldChar w:fldCharType="separate"/>
-      </w:r>
-      <w:r>
-        <w:rPr>
-          <w:noProof/>
-        </w:rPr>
-        <w:t>4</w:t>
-      </w:r>
-      <w:r>
-        <w:rPr>
-          <w:noProof/>
-        </w:rPr>
-        <w:fldChar w:fldCharType="end"/>
-      </w:r>
+      <w:fldSimple w:instr=" SEQ Tabla \* ARABIC ">
+        <w:r>
+          <w:rPr>
+            <w:noProof/>
+          </w:rPr>
+          <w:t>4</w:t>
+        </w:r>
+      </w:fldSimple>
       <w:r>
         <w:t xml:space="preserve">. </w:t>
       </w:r>
@@ -13059,27 +12860,14 @@
       <w:r>
         <w:t xml:space="preserve">Tabla </w:t>
       </w:r>
-      <w:r>
-        <w:fldChar w:fldCharType="begin"/>
-      </w:r>
-      <w:r>
-        <w:instrText xml:space="preserve"> SEQ Tabla \* ARABIC </w:instrText>
-      </w:r>
-      <w:r>
-        <w:fldChar w:fldCharType="separate"/>
-      </w:r>
-      <w:r>
-        <w:rPr>
-          <w:noProof/>
-        </w:rPr>
-        <w:t>5</w:t>
-      </w:r>
-      <w:r>
-        <w:rPr>
-          <w:noProof/>
-        </w:rPr>
-        <w:fldChar w:fldCharType="end"/>
-      </w:r>
+      <w:fldSimple w:instr=" SEQ Tabla \* ARABIC ">
+        <w:r>
+          <w:rPr>
+            <w:noProof/>
+          </w:rPr>
+          <w:t>5</w:t>
+        </w:r>
+      </w:fldSimple>
       <w:r>
         <w:t xml:space="preserve">. </w:t>
       </w:r>
@@ -13275,22 +13063,8 @@
                 <w:szCs w:val="22"/>
                 <w:lang w:val="es-CO" w:eastAsia="es-CO"/>
               </w:rPr>
-              <w:t xml:space="preserve">Detalle / </w:t>
-            </w:r>
-            <w:proofErr w:type="spellStart"/>
-            <w:r>
-              <w:rPr>
-                <w:rFonts w:ascii="Times New Roman" w:eastAsia="Times New Roman" w:hAnsi="Times New Roman" w:cs="Times New Roman"/>
-                <w:b/>
-                <w:bCs/>
-                <w:color w:val="000000"/>
-                <w:sz w:val="22"/>
-                <w:szCs w:val="22"/>
-                <w:lang w:val="es-CO" w:eastAsia="es-CO"/>
-              </w:rPr>
-              <w:t>Subtareas</w:t>
-            </w:r>
-            <w:proofErr w:type="spellEnd"/>
+              <w:t>Detalle / Subtareas</w:t>
+            </w:r>
           </w:p>
         </w:tc>
         <w:tc>
@@ -15154,27 +14928,14 @@
       <w:r>
         <w:t xml:space="preserve">Tabla </w:t>
       </w:r>
-      <w:r>
-        <w:fldChar w:fldCharType="begin"/>
-      </w:r>
-      <w:r>
-        <w:instrText xml:space="preserve"> SEQ Tabla \* ARABIC </w:instrText>
-      </w:r>
-      <w:r>
-        <w:fldChar w:fldCharType="separate"/>
-      </w:r>
-      <w:r>
-        <w:rPr>
-          <w:noProof/>
-        </w:rPr>
-        <w:t>6</w:t>
-      </w:r>
-      <w:r>
-        <w:rPr>
-          <w:noProof/>
-        </w:rPr>
-        <w:fldChar w:fldCharType="end"/>
-      </w:r>
+      <w:fldSimple w:instr=" SEQ Tabla \* ARABIC ">
+        <w:r>
+          <w:rPr>
+            <w:noProof/>
+          </w:rPr>
+          <w:t>6</w:t>
+        </w:r>
+      </w:fldSimple>
       <w:r>
         <w:t xml:space="preserve">. </w:t>
       </w:r>
@@ -28930,15 +28691,7 @@
         <w:t xml:space="preserve">source: </w:t>
       </w:r>
       <w:r>
-        <w:t xml:space="preserve">identificador del foro o red social de origen (por ejemplo, </w:t>
-      </w:r>
-      <w:proofErr w:type="spellStart"/>
-      <w:r>
-        <w:t>Reddit</w:t>
-      </w:r>
-      <w:proofErr w:type="spellEnd"/>
-      <w:r>
-        <w:t xml:space="preserve"> u otras comunidades en línea).</w:t>
+        <w:t>identificador del foro o red social de origen (por ejemplo, Reddit u otras comunidades en línea).</w:t>
       </w:r>
     </w:p>
     <w:p>
@@ -29108,27 +28861,14 @@
       <w:r>
         <w:t xml:space="preserve">Ilustración </w:t>
       </w:r>
-      <w:r>
-        <w:fldChar w:fldCharType="begin"/>
-      </w:r>
-      <w:r>
-        <w:instrText xml:space="preserve"> SEQ Ilustración \* ARABIC </w:instrText>
-      </w:r>
-      <w:r>
-        <w:fldChar w:fldCharType="separate"/>
-      </w:r>
-      <w:r>
-        <w:rPr>
-          <w:noProof/>
-        </w:rPr>
-        <w:t>1</w:t>
-      </w:r>
-      <w:r>
-        <w:rPr>
-          <w:noProof/>
-        </w:rPr>
-        <w:fldChar w:fldCharType="end"/>
-      </w:r>
+      <w:fldSimple w:instr=" SEQ Ilustración \* ARABIC ">
+        <w:r>
+          <w:rPr>
+            <w:noProof/>
+          </w:rPr>
+          <w:t>1</w:t>
+        </w:r>
+      </w:fldSimple>
       <w:r>
         <w:t>. Exploración inicial conjunto de datos</w:t>
       </w:r>
@@ -29275,25 +29015,7 @@
           <w:sz w:val="24"/>
           <w:szCs w:val="24"/>
         </w:rPr>
-        <w:t xml:space="preserve">Ante esto, se generará un </w:t>
-      </w:r>
-      <w:proofErr w:type="spellStart"/>
-      <w:r>
-        <w:rPr>
-          <w:rFonts w:ascii="Times New Roman" w:hAnsi="Times New Roman" w:cs="Times New Roman"/>
-          <w:sz w:val="24"/>
-          <w:szCs w:val="24"/>
-        </w:rPr>
-        <w:t>row_id</w:t>
-      </w:r>
-      <w:proofErr w:type="spellEnd"/>
-      <w:r>
-        <w:rPr>
-          <w:rFonts w:ascii="Times New Roman" w:hAnsi="Times New Roman" w:cs="Times New Roman"/>
-          <w:sz w:val="24"/>
-          <w:szCs w:val="24"/>
-        </w:rPr>
-        <w:t xml:space="preserve"> como clave primaria del dataset.</w:t>
+        <w:t>Ante esto, se generará un row_id como clave primaria del dataset.</w:t>
       </w:r>
     </w:p>
     <w:p>
@@ -29395,25 +29117,7 @@
           <w:sz w:val="24"/>
           <w:szCs w:val="24"/>
         </w:rPr>
-        <w:t>(</w:t>
-      </w:r>
-      <w:proofErr w:type="spellStart"/>
-      <w:r>
-        <w:rPr>
-          <w:rFonts w:ascii="Times New Roman" w:hAnsi="Times New Roman" w:cs="Times New Roman"/>
-          <w:sz w:val="24"/>
-          <w:szCs w:val="24"/>
-        </w:rPr>
-        <w:t>Alteryx</w:t>
-      </w:r>
-      <w:proofErr w:type="spellEnd"/>
-      <w:r>
-        <w:rPr>
-          <w:rFonts w:ascii="Times New Roman" w:hAnsi="Times New Roman" w:cs="Times New Roman"/>
-          <w:sz w:val="24"/>
-          <w:szCs w:val="24"/>
-        </w:rPr>
-        <w:t>, s. f.; Datos.</w:t>
+        <w:t>(Alteryx, s. f.; Datos.</w:t>
       </w:r>
       <w:r>
         <w:rPr>
@@ -29532,27 +29236,14 @@
       <w:r>
         <w:t xml:space="preserve">Ilustración </w:t>
       </w:r>
-      <w:r>
-        <w:fldChar w:fldCharType="begin"/>
-      </w:r>
-      <w:r>
-        <w:instrText xml:space="preserve"> SEQ Ilustración \* ARABIC </w:instrText>
-      </w:r>
-      <w:r>
-        <w:fldChar w:fldCharType="separate"/>
-      </w:r>
-      <w:r>
-        <w:rPr>
-          <w:noProof/>
-        </w:rPr>
-        <w:t>2</w:t>
-      </w:r>
-      <w:r>
-        <w:rPr>
-          <w:noProof/>
-        </w:rPr>
-        <w:fldChar w:fldCharType="end"/>
-      </w:r>
+      <w:fldSimple w:instr=" SEQ Ilustración \* ARABIC ">
+        <w:r>
+          <w:rPr>
+            <w:noProof/>
+          </w:rPr>
+          <w:t>2</w:t>
+        </w:r>
+      </w:fldSimple>
       <w:r>
         <w:t>. Visualización registros conjunto de datos</w:t>
       </w:r>
@@ -30948,27 +30639,14 @@
       <w:r>
         <w:t xml:space="preserve">Tabla </w:t>
       </w:r>
-      <w:r>
-        <w:fldChar w:fldCharType="begin"/>
-      </w:r>
-      <w:r>
-        <w:instrText xml:space="preserve"> SEQ Tabla \* ARABIC </w:instrText>
-      </w:r>
-      <w:r>
-        <w:fldChar w:fldCharType="separate"/>
-      </w:r>
-      <w:r>
-        <w:rPr>
-          <w:noProof/>
-        </w:rPr>
-        <w:t>7</w:t>
-      </w:r>
-      <w:r>
-        <w:rPr>
-          <w:noProof/>
-        </w:rPr>
-        <w:fldChar w:fldCharType="end"/>
-      </w:r>
+      <w:fldSimple w:instr=" SEQ Tabla \* ARABIC ">
+        <w:r>
+          <w:rPr>
+            <w:noProof/>
+          </w:rPr>
+          <w:t>7</w:t>
+        </w:r>
+      </w:fldSimple>
       <w:r>
         <w:t>. Análisis DAFO/FODA</w:t>
       </w:r>
@@ -31167,6 +30845,7 @@
       <w:r>
         <w:rPr>
           <w:noProof/>
+          <w:lang w:val="es-CO" w:eastAsia="es-CO"/>
         </w:rPr>
         <mc:AlternateContent>
           <mc:Choice Requires="wps">
@@ -31228,24 +30907,14 @@
                             <w:r>
                               <w:t xml:space="preserve">Ilustración </w:t>
                             </w:r>
-                            <w:r>
-                              <w:fldChar w:fldCharType="begin"/>
-                            </w:r>
-                            <w:r>
-                              <w:instrText xml:space="preserve"> SEQ Ilustración \* ARABIC </w:instrText>
-                            </w:r>
-                            <w:r>
-                              <w:fldChar w:fldCharType="separate"/>
-                            </w:r>
-                            <w:r>
-                              <w:rPr>
-                                <w:noProof/>
-                              </w:rPr>
-                              <w:t>3</w:t>
-                            </w:r>
-                            <w:r>
-                              <w:fldChar w:fldCharType="end"/>
-                            </w:r>
+                            <w:fldSimple w:instr=" SEQ Ilustración \* ARABIC ">
+                              <w:r>
+                                <w:rPr>
+                                  <w:noProof/>
+                                </w:rPr>
+                                <w:t>3</w:t>
+                              </w:r>
+                            </w:fldSimple>
                             <w:r>
                               <w:t xml:space="preserve">. </w:t>
                             </w:r>
@@ -31448,7 +31117,7 @@
           <w:szCs w:val="26"/>
         </w:rPr>
       </w:pPr>
-      <w:bookmarkStart w:id="40" w:name="_Toc216209804"/>
+      <w:bookmarkStart w:id="39" w:name="_Toc216209804"/>
       <w:r>
         <w:rPr>
           <w:sz w:val="26"/>
@@ -31456,9 +31125,7 @@
         </w:rPr>
         <w:t>Fase de Comprensión del Negocio</w:t>
       </w:r>
-      <w:bookmarkStart w:id="41" w:name="_GoBack"/>
-      <w:bookmarkEnd w:id="40"/>
-      <w:bookmarkEnd w:id="41"/>
+      <w:bookmarkEnd w:id="39"/>
     </w:p>
     <w:p>
       <w:pPr>
@@ -31680,7 +31347,7 @@
           <w:szCs w:val="26"/>
         </w:rPr>
       </w:pPr>
-      <w:bookmarkStart w:id="42" w:name="_Toc216209805"/>
+      <w:bookmarkStart w:id="40" w:name="_Toc216209805"/>
       <w:r>
         <w:rPr>
           <w:sz w:val="26"/>
@@ -31688,7 +31355,7 @@
         </w:rPr>
         <w:t>Fase de Comprensión de los Datos</w:t>
       </w:r>
-      <w:bookmarkEnd w:id="42"/>
+      <w:bookmarkEnd w:id="40"/>
     </w:p>
     <w:p>
       <w:pPr>
@@ -31924,7 +31591,7 @@
           <w:szCs w:val="26"/>
         </w:rPr>
       </w:pPr>
-      <w:bookmarkStart w:id="43" w:name="_Toc216209806"/>
+      <w:bookmarkStart w:id="41" w:name="_Toc216209806"/>
       <w:r>
         <w:rPr>
           <w:sz w:val="26"/>
@@ -31932,7 +31599,7 @@
         </w:rPr>
         <w:t>Fase de Preparación de los Datos</w:t>
       </w:r>
-      <w:bookmarkEnd w:id="43"/>
+      <w:bookmarkEnd w:id="41"/>
     </w:p>
     <w:p>
       <w:pPr>
@@ -32199,7 +31866,7 @@
           <w:szCs w:val="26"/>
         </w:rPr>
       </w:pPr>
-      <w:bookmarkStart w:id="44" w:name="_Toc216209807"/>
+      <w:bookmarkStart w:id="42" w:name="_Toc216209807"/>
       <w:r>
         <w:rPr>
           <w:sz w:val="26"/>
@@ -32214,7 +31881,7 @@
         </w:rPr>
         <w:t>Modelado</w:t>
       </w:r>
-      <w:bookmarkEnd w:id="44"/>
+      <w:bookmarkEnd w:id="42"/>
     </w:p>
     <w:p>
       <w:pPr>
@@ -32430,7 +32097,7 @@
           <w:szCs w:val="26"/>
         </w:rPr>
       </w:pPr>
-      <w:bookmarkStart w:id="45" w:name="_Toc216209808"/>
+      <w:bookmarkStart w:id="43" w:name="_Toc216209808"/>
       <w:r>
         <w:rPr>
           <w:sz w:val="26"/>
@@ -32445,7 +32112,7 @@
         </w:rPr>
         <w:t>Evaluación e Integración</w:t>
       </w:r>
-      <w:bookmarkEnd w:id="45"/>
+      <w:bookmarkEnd w:id="43"/>
     </w:p>
     <w:p>
       <w:pPr>
@@ -32636,15 +32303,7 @@
         </w:numPr>
       </w:pPr>
       <w:r>
-        <w:t xml:space="preserve">Modelo operativo exportado </w:t>
-      </w:r>
-      <w:proofErr w:type="gramStart"/>
-      <w:r>
-        <w:t>(.pkl</w:t>
-      </w:r>
-      <w:proofErr w:type="gramEnd"/>
-      <w:r>
-        <w:t xml:space="preserve"> / .onnx).</w:t>
+        <w:t>Modelo operativo exportado (.pkl / .onnx).</w:t>
       </w:r>
     </w:p>
     <w:p>
@@ -32680,7 +32339,7 @@
           <w:szCs w:val="26"/>
         </w:rPr>
       </w:pPr>
-      <w:bookmarkStart w:id="46" w:name="_Toc216209809"/>
+      <w:bookmarkStart w:id="44" w:name="_Toc216209809"/>
       <w:r>
         <w:rPr>
           <w:sz w:val="26"/>
@@ -32695,7 +32354,7 @@
         </w:rPr>
         <w:t>Implementación y Despliegue Inicial</w:t>
       </w:r>
-      <w:bookmarkEnd w:id="46"/>
+      <w:bookmarkEnd w:id="44"/>
     </w:p>
     <w:p>
       <w:pPr>
@@ -32929,7 +32588,7 @@
           <w:szCs w:val="26"/>
         </w:rPr>
       </w:pPr>
-      <w:bookmarkStart w:id="47" w:name="_Toc216209810"/>
+      <w:bookmarkStart w:id="45" w:name="_Toc216209810"/>
       <w:r>
         <w:rPr>
           <w:sz w:val="26"/>
@@ -32944,7 +32603,7 @@
         </w:rPr>
         <w:t>Documentación Final y Cierre</w:t>
       </w:r>
-      <w:bookmarkEnd w:id="47"/>
+      <w:bookmarkEnd w:id="45"/>
     </w:p>
     <w:p>
       <w:pPr>
@@ -33174,12 +32833,12 @@
       <w:pPr>
         <w:pStyle w:val="Ttulo2"/>
       </w:pPr>
-      <w:bookmarkStart w:id="48" w:name="_Toc216209811"/>
+      <w:bookmarkStart w:id="46" w:name="_Toc216209811"/>
       <w:r>
         <w:lastRenderedPageBreak/>
         <w:t>Metodología de trabajo</w:t>
       </w:r>
-      <w:bookmarkEnd w:id="48"/>
+      <w:bookmarkEnd w:id="46"/>
     </w:p>
     <w:p/>
     <w:p>
@@ -33190,7 +32849,7 @@
           <w:szCs w:val="26"/>
         </w:rPr>
       </w:pPr>
-      <w:bookmarkStart w:id="49" w:name="_Toc216209812"/>
+      <w:bookmarkStart w:id="47" w:name="_Toc216209812"/>
       <w:r>
         <w:rPr>
           <w:sz w:val="26"/>
@@ -33198,7 +32857,7 @@
         </w:rPr>
         <w:t>Detalle de la metodología</w:t>
       </w:r>
-      <w:bookmarkEnd w:id="49"/>
+      <w:bookmarkEnd w:id="47"/>
     </w:p>
     <w:p>
       <w:pPr>
@@ -33449,7 +33108,7 @@
           <w:szCs w:val="26"/>
         </w:rPr>
       </w:pPr>
-      <w:bookmarkStart w:id="50" w:name="_Toc216209813"/>
+      <w:bookmarkStart w:id="48" w:name="_Toc216209813"/>
       <w:r>
         <w:rPr>
           <w:sz w:val="26"/>
@@ -33458,7 +33117,7 @@
         <w:lastRenderedPageBreak/>
         <w:t>Workflow Metodológico (Diagrama Explicado)</w:t>
       </w:r>
-      <w:bookmarkEnd w:id="50"/>
+      <w:bookmarkEnd w:id="48"/>
     </w:p>
     <w:p>
       <w:pPr>
@@ -33534,35 +33193,22 @@
         <w:pStyle w:val="Descripcin"/>
         <w:jc w:val="center"/>
       </w:pPr>
-      <w:bookmarkStart w:id="51" w:name="_Toc216209828"/>
+      <w:bookmarkStart w:id="49" w:name="_Toc216209828"/>
       <w:r>
         <w:t xml:space="preserve">Ilustración </w:t>
       </w:r>
-      <w:r>
-        <w:fldChar w:fldCharType="begin"/>
-      </w:r>
-      <w:r>
-        <w:instrText xml:space="preserve"> SEQ Ilustración \* ARABIC </w:instrText>
-      </w:r>
-      <w:r>
-        <w:fldChar w:fldCharType="separate"/>
-      </w:r>
-      <w:r>
-        <w:rPr>
-          <w:noProof/>
-        </w:rPr>
-        <w:t>4</w:t>
-      </w:r>
-      <w:r>
-        <w:rPr>
-          <w:noProof/>
-        </w:rPr>
-        <w:fldChar w:fldCharType="end"/>
-      </w:r>
+      <w:fldSimple w:instr=" SEQ Ilustración \* ARABIC ">
+        <w:r>
+          <w:rPr>
+            <w:noProof/>
+          </w:rPr>
+          <w:t>4</w:t>
+        </w:r>
+      </w:fldSimple>
       <w:r>
         <w:t>. Fases metodología CRISP-DM</w:t>
       </w:r>
-      <w:bookmarkEnd w:id="51"/>
+      <w:bookmarkEnd w:id="49"/>
     </w:p>
     <w:p>
       <w:pPr>
@@ -33750,7 +33396,7 @@
           <w:szCs w:val="26"/>
         </w:rPr>
       </w:pPr>
-      <w:bookmarkStart w:id="52" w:name="_Toc216209814"/>
+      <w:bookmarkStart w:id="50" w:name="_Toc216209814"/>
       <w:r>
         <w:rPr>
           <w:sz w:val="26"/>
@@ -33759,7 +33405,7 @@
         <w:lastRenderedPageBreak/>
         <w:t>Aplicación de la metodología en el equipo</w:t>
       </w:r>
-      <w:bookmarkEnd w:id="52"/>
+      <w:bookmarkEnd w:id="50"/>
     </w:p>
     <w:p>
       <w:pPr>
@@ -34575,41 +34221,28 @@
       <w:r>
         <w:t xml:space="preserve">                                 </w:t>
       </w:r>
-      <w:bookmarkStart w:id="53" w:name="_Toc216209849"/>
+      <w:bookmarkStart w:id="51" w:name="_Toc216209849"/>
       <w:r>
         <w:t xml:space="preserve">Tabla </w:t>
       </w:r>
-      <w:r>
-        <w:fldChar w:fldCharType="begin"/>
-      </w:r>
-      <w:r>
-        <w:instrText xml:space="preserve"> SEQ Tabla \* ARABIC </w:instrText>
-      </w:r>
-      <w:r>
-        <w:fldChar w:fldCharType="separate"/>
+      <w:fldSimple w:instr=" SEQ Tabla \* ARABIC ">
+        <w:r>
+          <w:rPr>
+            <w:noProof/>
+          </w:rPr>
+          <w:t>8</w:t>
+        </w:r>
+      </w:fldSimple>
+      <w:r>
+        <w:t>. Fases y herra</w:t>
       </w:r>
       <w:r>
         <w:rPr>
           <w:noProof/>
         </w:rPr>
-        <w:t>8</w:t>
-      </w:r>
-      <w:r>
-        <w:rPr>
-          <w:noProof/>
-        </w:rPr>
-        <w:fldChar w:fldCharType="end"/>
-      </w:r>
-      <w:r>
-        <w:t>. Fases y herra</w:t>
-      </w:r>
-      <w:r>
-        <w:rPr>
-          <w:noProof/>
-        </w:rPr>
         <w:t>mientas a usar en CRISP-DM</w:t>
       </w:r>
-      <w:bookmarkEnd w:id="53"/>
+      <w:bookmarkEnd w:id="51"/>
     </w:p>
     <w:p>
       <w:pPr>
@@ -34804,7 +34437,7 @@
       <w:pPr>
         <w:pStyle w:val="Ttulo2"/>
       </w:pPr>
-      <w:bookmarkStart w:id="54" w:name="_Toc216209815"/>
+      <w:bookmarkStart w:id="52" w:name="_Toc216209815"/>
       <w:r>
         <w:lastRenderedPageBreak/>
         <w:t>Diseño, justificación y puesta en marc</w:t>
@@ -34815,7 +34448,7 @@
       <w:r>
         <w:t>a de la arquitectura</w:t>
       </w:r>
-      <w:bookmarkEnd w:id="54"/>
+      <w:bookmarkEnd w:id="52"/>
     </w:p>
     <w:p>
       <w:pPr>
@@ -34866,7 +34499,7 @@
           <w:szCs w:val="26"/>
         </w:rPr>
       </w:pPr>
-      <w:bookmarkStart w:id="55" w:name="_Toc216209816"/>
+      <w:bookmarkStart w:id="53" w:name="_Toc216209816"/>
       <w:r>
         <w:rPr>
           <w:sz w:val="26"/>
@@ -34881,7 +34514,7 @@
         </w:rPr>
         <w:t>rquitectura</w:t>
       </w:r>
-      <w:bookmarkEnd w:id="55"/>
+      <w:bookmarkEnd w:id="53"/>
     </w:p>
     <w:p>
       <w:pPr>
@@ -35530,7 +35163,7 @@
           <w:szCs w:val="26"/>
         </w:rPr>
       </w:pPr>
-      <w:bookmarkStart w:id="56" w:name="_Toc216209817"/>
+      <w:bookmarkStart w:id="54" w:name="_Toc216209817"/>
       <w:r>
         <w:rPr>
           <w:sz w:val="26"/>
@@ -35560,7 +35193,7 @@
         </w:rPr>
         <w:t xml:space="preserve"> y sus componentes</w:t>
       </w:r>
-      <w:bookmarkEnd w:id="56"/>
+      <w:bookmarkEnd w:id="54"/>
     </w:p>
     <w:p>
       <w:pPr>
@@ -35947,7 +35580,7 @@
           <w:szCs w:val="26"/>
         </w:rPr>
       </w:pPr>
-      <w:bookmarkStart w:id="57" w:name="_Toc216209818"/>
+      <w:bookmarkStart w:id="55" w:name="_Toc216209818"/>
       <w:r>
         <w:rPr>
           <w:sz w:val="26"/>
@@ -35970,7 +35603,7 @@
         </w:rPr>
         <w:t>rquitectura</w:t>
       </w:r>
-      <w:bookmarkEnd w:id="57"/>
+      <w:bookmarkEnd w:id="55"/>
     </w:p>
     <w:p>
       <w:pPr>
@@ -36190,35 +35823,22 @@
           <w:szCs w:val="26"/>
         </w:rPr>
       </w:pPr>
-      <w:bookmarkStart w:id="58" w:name="_Toc216209829"/>
+      <w:bookmarkStart w:id="56" w:name="_Toc216209829"/>
       <w:r>
         <w:t xml:space="preserve">Ilustración </w:t>
       </w:r>
-      <w:r>
-        <w:fldChar w:fldCharType="begin"/>
-      </w:r>
-      <w:r>
-        <w:instrText xml:space="preserve"> SEQ Ilustración \* ARABIC </w:instrText>
-      </w:r>
-      <w:r>
-        <w:fldChar w:fldCharType="separate"/>
-      </w:r>
-      <w:r>
-        <w:rPr>
-          <w:noProof/>
-        </w:rPr>
-        <w:t>5</w:t>
-      </w:r>
-      <w:r>
-        <w:rPr>
-          <w:noProof/>
-        </w:rPr>
-        <w:fldChar w:fldCharType="end"/>
-      </w:r>
+      <w:fldSimple w:instr=" SEQ Ilustración \* ARABIC ">
+        <w:r>
+          <w:rPr>
+            <w:noProof/>
+          </w:rPr>
+          <w:t>5</w:t>
+        </w:r>
+      </w:fldSimple>
       <w:r>
         <w:t>. Diagrama Arquitectura</w:t>
       </w:r>
-      <w:bookmarkEnd w:id="58"/>
+      <w:bookmarkEnd w:id="56"/>
     </w:p>
     <w:p>
       <w:pPr>
@@ -36237,7 +35857,7 @@
           <w:szCs w:val="26"/>
         </w:rPr>
       </w:pPr>
-      <w:bookmarkStart w:id="59" w:name="_Toc216209819"/>
+      <w:bookmarkStart w:id="57" w:name="_Toc216209819"/>
       <w:r>
         <w:rPr>
           <w:sz w:val="26"/>
@@ -36253,7 +35873,7 @@
         </w:rPr>
         <w:t>rquitectura</w:t>
       </w:r>
-      <w:bookmarkEnd w:id="59"/>
+      <w:bookmarkEnd w:id="57"/>
     </w:p>
     <w:p>
       <w:pPr>
@@ -36684,7 +36304,7 @@
       <w:pPr>
         <w:pStyle w:val="Ttulo2"/>
       </w:pPr>
-      <w:bookmarkStart w:id="60" w:name="_Toc216209820"/>
+      <w:bookmarkStart w:id="58" w:name="_Toc216209820"/>
       <w:r>
         <w:lastRenderedPageBreak/>
         <w:t>Implementación de los procesos de i</w:t>
@@ -36692,7 +36312,7 @@
       <w:r>
         <w:t>ntegración</w:t>
       </w:r>
-      <w:bookmarkEnd w:id="60"/>
+      <w:bookmarkEnd w:id="58"/>
     </w:p>
     <w:p>
       <w:pPr>
@@ -36726,7 +36346,7 @@
           <w:szCs w:val="26"/>
         </w:rPr>
       </w:pPr>
-      <w:bookmarkStart w:id="61" w:name="_Toc216209821"/>
+      <w:bookmarkStart w:id="59" w:name="_Toc216209821"/>
       <w:r>
         <w:rPr>
           <w:sz w:val="26"/>
@@ -36741,7 +36361,7 @@
         </w:rPr>
         <w:t>egocio</w:t>
       </w:r>
-      <w:bookmarkEnd w:id="61"/>
+      <w:bookmarkEnd w:id="59"/>
     </w:p>
     <w:p>
       <w:pPr>
@@ -37013,21 +36633,7 @@
         <w:rPr>
           <w:bCs/>
         </w:rPr>
-        <w:t xml:space="preserve">El modelo debe conservar el formato estándar de exportación </w:t>
-      </w:r>
-      <w:proofErr w:type="gramStart"/>
-      <w:r>
-        <w:rPr>
-          <w:bCs/>
-        </w:rPr>
-        <w:t>(.pkl</w:t>
-      </w:r>
-      <w:proofErr w:type="gramEnd"/>
-      <w:r>
-        <w:rPr>
-          <w:bCs/>
-        </w:rPr>
-        <w:t xml:space="preserve"> o .onnx).</w:t>
+        <w:t>El modelo debe conservar el formato estándar de exportación (.pkl o .onnx).</w:t>
       </w:r>
     </w:p>
     <w:p>
@@ -37309,7 +36915,7 @@
           <w:szCs w:val="26"/>
         </w:rPr>
       </w:pPr>
-      <w:bookmarkStart w:id="62" w:name="_Toc216209822"/>
+      <w:bookmarkStart w:id="60" w:name="_Toc216209822"/>
       <w:r>
         <w:rPr>
           <w:sz w:val="26"/>
@@ -37318,7 +36924,7 @@
         <w:lastRenderedPageBreak/>
         <w:t>Desarrollo ETL</w:t>
       </w:r>
-      <w:bookmarkEnd w:id="62"/>
+      <w:bookmarkEnd w:id="60"/>
     </w:p>
     <w:p>
       <w:pPr>
@@ -38110,35 +37716,22 @@
         <w:pStyle w:val="Descripcin"/>
         <w:jc w:val="center"/>
       </w:pPr>
-      <w:bookmarkStart w:id="63" w:name="_Toc216209830"/>
+      <w:bookmarkStart w:id="61" w:name="_Toc216209830"/>
       <w:r>
         <w:t xml:space="preserve">Ilustración </w:t>
       </w:r>
-      <w:r>
-        <w:fldChar w:fldCharType="begin"/>
-      </w:r>
-      <w:r>
-        <w:instrText xml:space="preserve"> SEQ Ilustración \* ARABIC </w:instrText>
-      </w:r>
-      <w:r>
-        <w:fldChar w:fldCharType="separate"/>
-      </w:r>
-      <w:r>
-        <w:rPr>
-          <w:noProof/>
-        </w:rPr>
-        <w:t>6</w:t>
-      </w:r>
-      <w:r>
-        <w:rPr>
-          <w:noProof/>
-        </w:rPr>
-        <w:fldChar w:fldCharType="end"/>
-      </w:r>
+      <w:fldSimple w:instr=" SEQ Ilustración \* ARABIC ">
+        <w:r>
+          <w:rPr>
+            <w:noProof/>
+          </w:rPr>
+          <w:t>6</w:t>
+        </w:r>
+      </w:fldSimple>
       <w:r>
         <w:t>. Diagrama ETL</w:t>
       </w:r>
-      <w:bookmarkEnd w:id="63"/>
+      <w:bookmarkEnd w:id="61"/>
     </w:p>
     <w:p>
       <w:pPr>
@@ -38242,35 +37835,22 @@
         <w:spacing w:after="160"/>
         <w:jc w:val="center"/>
       </w:pPr>
-      <w:bookmarkStart w:id="64" w:name="_Toc216209831"/>
+      <w:bookmarkStart w:id="62" w:name="_Toc216209831"/>
       <w:r>
         <w:t xml:space="preserve">Ilustración </w:t>
       </w:r>
-      <w:r>
-        <w:fldChar w:fldCharType="begin"/>
-      </w:r>
-      <w:r>
-        <w:instrText xml:space="preserve"> SEQ Ilustración \* ARABIC </w:instrText>
-      </w:r>
-      <w:r>
-        <w:fldChar w:fldCharType="separate"/>
-      </w:r>
-      <w:r>
-        <w:rPr>
-          <w:noProof/>
-        </w:rPr>
-        <w:t>7</w:t>
-      </w:r>
-      <w:r>
-        <w:rPr>
-          <w:noProof/>
-        </w:rPr>
-        <w:fldChar w:fldCharType="end"/>
-      </w:r>
+      <w:fldSimple w:instr=" SEQ Ilustración \* ARABIC ">
+        <w:r>
+          <w:rPr>
+            <w:noProof/>
+          </w:rPr>
+          <w:t>7</w:t>
+        </w:r>
+      </w:fldSimple>
       <w:r>
         <w:t>. Diagrama Entidad-Relación</w:t>
       </w:r>
-      <w:bookmarkEnd w:id="64"/>
+      <w:bookmarkEnd w:id="62"/>
     </w:p>
     <w:p>
       <w:pPr>
@@ -38643,7 +38223,7 @@
           <w:szCs w:val="26"/>
         </w:rPr>
       </w:pPr>
-      <w:bookmarkStart w:id="65" w:name="_Toc216209823"/>
+      <w:bookmarkStart w:id="63" w:name="_Toc216209823"/>
       <w:r>
         <w:rPr>
           <w:sz w:val="26"/>
@@ -38652,7 +38232,7 @@
         <w:lastRenderedPageBreak/>
         <w:t>Definición de los Modelos de Machine Learning</w:t>
       </w:r>
-      <w:bookmarkEnd w:id="65"/>
+      <w:bookmarkEnd w:id="63"/>
     </w:p>
     <w:p>
       <w:pPr>
@@ -39310,12 +38890,12 @@
       <w:pPr>
         <w:pStyle w:val="Ttulo1"/>
       </w:pPr>
-      <w:bookmarkStart w:id="66" w:name="_Toc216209824"/>
+      <w:bookmarkStart w:id="64" w:name="_Toc216209824"/>
       <w:r>
         <w:lastRenderedPageBreak/>
         <w:t>Referencias</w:t>
       </w:r>
-      <w:bookmarkEnd w:id="66"/>
+      <w:bookmarkEnd w:id="64"/>
     </w:p>
     <w:p>
       <w:pPr>
@@ -39686,27 +39266,7 @@
           <w:szCs w:val="24"/>
           <w:lang w:val="es-CO"/>
         </w:rPr>
-        <w:t xml:space="preserve">Tribemd. (2024, 12 de septiembre). Prevención del suicidio en </w:t>
-      </w:r>
-      <w:proofErr w:type="spellStart"/>
-      <w:r>
-        <w:rPr>
-          <w:rFonts w:ascii="Times New Roman" w:hAnsi="Times New Roman" w:cs="Times New Roman"/>
-          <w:sz w:val="24"/>
-          <w:szCs w:val="24"/>
-          <w:lang w:val="es-CO"/>
-        </w:rPr>
-        <w:t>Latam</w:t>
-      </w:r>
-      <w:proofErr w:type="spellEnd"/>
-      <w:r>
-        <w:rPr>
-          <w:rFonts w:ascii="Times New Roman" w:hAnsi="Times New Roman" w:cs="Times New Roman"/>
-          <w:sz w:val="24"/>
-          <w:szCs w:val="24"/>
-          <w:lang w:val="es-CO"/>
-        </w:rPr>
-        <w:t xml:space="preserve">: estrategias basadas en evidencia. </w:t>
+        <w:t xml:space="preserve">Tribemd. (2024, 12 de septiembre). Prevención del suicidio en Latam: estrategias basadas en evidencia. </w:t>
       </w:r>
       <w:hyperlink r:id="rId32" w:history="1">
         <w:r>
@@ -39737,27 +39297,7 @@
           <w:szCs w:val="24"/>
           <w:lang w:val="en-US"/>
         </w:rPr>
-        <w:t xml:space="preserve">[11] </w:t>
-      </w:r>
-      <w:proofErr w:type="spellStart"/>
-      <w:r>
-        <w:rPr>
-          <w:rFonts w:ascii="Times New Roman" w:hAnsi="Times New Roman" w:cs="Times New Roman"/>
-          <w:sz w:val="24"/>
-          <w:szCs w:val="24"/>
-          <w:lang w:val="en-US"/>
-        </w:rPr>
-        <w:t>Alteryx</w:t>
-      </w:r>
-      <w:proofErr w:type="spellEnd"/>
-      <w:r>
-        <w:rPr>
-          <w:rFonts w:ascii="Times New Roman" w:hAnsi="Times New Roman" w:cs="Times New Roman"/>
-          <w:sz w:val="24"/>
-          <w:szCs w:val="24"/>
-          <w:lang w:val="en-US"/>
-        </w:rPr>
-        <w:t xml:space="preserve">. (s. f.). Data profiling. </w:t>
+        <w:t xml:space="preserve">[11] Alteryx. (s. f.). Data profiling. </w:t>
       </w:r>
       <w:hyperlink r:id="rId33" w:history="1">
         <w:r>
@@ -39797,27 +39337,7 @@
           <w:szCs w:val="24"/>
           <w:lang w:val="es-CO"/>
         </w:rPr>
-        <w:t>¿Qué es el procesamiento de lenguaje natural (NLP</w:t>
-      </w:r>
-      <w:proofErr w:type="gramStart"/>
-      <w:r>
-        <w:rPr>
-          <w:rFonts w:ascii="Times New Roman" w:hAnsi="Times New Roman" w:cs="Times New Roman"/>
-          <w:sz w:val="24"/>
-          <w:szCs w:val="24"/>
-          <w:lang w:val="es-CO"/>
-        </w:rPr>
-        <w:t>)?.</w:t>
-      </w:r>
-      <w:proofErr w:type="gramEnd"/>
-      <w:r>
-        <w:rPr>
-          <w:rFonts w:ascii="Times New Roman" w:hAnsi="Times New Roman" w:cs="Times New Roman"/>
-          <w:sz w:val="24"/>
-          <w:szCs w:val="24"/>
-          <w:lang w:val="es-CO"/>
-        </w:rPr>
-        <w:t xml:space="preserve"> </w:t>
+        <w:t xml:space="preserve">¿Qué es el procesamiento de lenguaje natural (NLP)?. </w:t>
       </w:r>
       <w:hyperlink r:id="rId34" w:history="1">
         <w:r>
@@ -40419,27 +39939,7 @@
           <w:szCs w:val="24"/>
           <w:lang w:val="en-US"/>
         </w:rPr>
-        <w:t xml:space="preserve">Introducción a </w:t>
-      </w:r>
-      <w:proofErr w:type="spellStart"/>
-      <w:r>
-        <w:rPr>
-          <w:rFonts w:ascii="Times New Roman" w:hAnsi="Times New Roman" w:cs="Times New Roman"/>
-          <w:sz w:val="24"/>
-          <w:szCs w:val="24"/>
-          <w:lang w:val="en-US"/>
-        </w:rPr>
-        <w:t>Databricks</w:t>
-      </w:r>
-      <w:proofErr w:type="spellEnd"/>
-      <w:r>
-        <w:rPr>
-          <w:rFonts w:ascii="Times New Roman" w:hAnsi="Times New Roman" w:cs="Times New Roman"/>
-          <w:sz w:val="24"/>
-          <w:szCs w:val="24"/>
-          <w:lang w:val="en-US"/>
-        </w:rPr>
-        <w:t>.</w:t>
+        <w:t>Introducción a Databricks.</w:t>
       </w:r>
       <w:r>
         <w:rPr>
@@ -40497,27 +39997,7 @@
           <w:szCs w:val="24"/>
           <w:lang w:val="es-CO"/>
         </w:rPr>
-        <w:t xml:space="preserve">¿Qué es </w:t>
-      </w:r>
-      <w:proofErr w:type="spellStart"/>
-      <w:r>
-        <w:rPr>
-          <w:rFonts w:ascii="Times New Roman" w:hAnsi="Times New Roman" w:cs="Times New Roman"/>
-          <w:sz w:val="24"/>
-          <w:szCs w:val="24"/>
-          <w:lang w:val="es-CO"/>
-        </w:rPr>
-        <w:t>Databricks</w:t>
-      </w:r>
-      <w:proofErr w:type="spellEnd"/>
-      <w:r>
-        <w:rPr>
-          <w:rFonts w:ascii="Times New Roman" w:hAnsi="Times New Roman" w:cs="Times New Roman"/>
-          <w:sz w:val="24"/>
-          <w:szCs w:val="24"/>
-          <w:lang w:val="es-CO"/>
-        </w:rPr>
-        <w:t xml:space="preserve"> y cómo funciona?</w:t>
+        <w:t>¿Qué es Databricks y cómo funciona?</w:t>
       </w:r>
       <w:r>
         <w:rPr>
@@ -40566,27 +40046,7 @@
           <w:szCs w:val="24"/>
           <w:lang w:val="es-CO"/>
         </w:rPr>
-        <w:t xml:space="preserve">¿Qué es Apache </w:t>
-      </w:r>
-      <w:proofErr w:type="spellStart"/>
-      <w:r>
-        <w:rPr>
-          <w:rFonts w:ascii="Times New Roman" w:hAnsi="Times New Roman" w:cs="Times New Roman"/>
-          <w:sz w:val="24"/>
-          <w:szCs w:val="24"/>
-          <w:lang w:val="es-CO"/>
-        </w:rPr>
-        <w:t>Spark</w:t>
-      </w:r>
-      <w:proofErr w:type="spellEnd"/>
-      <w:r>
-        <w:rPr>
-          <w:rFonts w:ascii="Times New Roman" w:hAnsi="Times New Roman" w:cs="Times New Roman"/>
-          <w:sz w:val="24"/>
-          <w:szCs w:val="24"/>
-          <w:lang w:val="es-CO"/>
-        </w:rPr>
-        <w:t xml:space="preserve">? </w:t>
+        <w:t xml:space="preserve">¿Qué es Apache Spark? </w:t>
       </w:r>
       <w:hyperlink r:id="rId49" w:history="1">
         <w:r>
@@ -40626,27 +40086,7 @@
           <w:szCs w:val="24"/>
           <w:lang w:val="es-CO"/>
         </w:rPr>
-        <w:t xml:space="preserve">¿Qué es Apache </w:t>
-      </w:r>
-      <w:proofErr w:type="spellStart"/>
-      <w:r>
-        <w:rPr>
-          <w:rFonts w:ascii="Times New Roman" w:hAnsi="Times New Roman" w:cs="Times New Roman"/>
-          <w:sz w:val="24"/>
-          <w:szCs w:val="24"/>
-          <w:lang w:val="es-CO"/>
-        </w:rPr>
-        <w:t>Spark</w:t>
-      </w:r>
-      <w:proofErr w:type="spellEnd"/>
-      <w:r>
-        <w:rPr>
-          <w:rFonts w:ascii="Times New Roman" w:hAnsi="Times New Roman" w:cs="Times New Roman"/>
-          <w:sz w:val="24"/>
-          <w:szCs w:val="24"/>
-          <w:lang w:val="es-CO"/>
-        </w:rPr>
-        <w:t xml:space="preserve">? </w:t>
+        <w:t xml:space="preserve">¿Qué es Apache Spark? </w:t>
       </w:r>
       <w:hyperlink r:id="rId50" w:history="1">
         <w:r>
@@ -40725,27 +40165,7 @@
           <w:szCs w:val="24"/>
           <w:lang w:val="es-CO"/>
         </w:rPr>
-        <w:t xml:space="preserve">(2023). Apache </w:t>
-      </w:r>
-      <w:proofErr w:type="spellStart"/>
-      <w:r>
-        <w:rPr>
-          <w:rFonts w:ascii="Times New Roman" w:hAnsi="Times New Roman" w:cs="Times New Roman"/>
-          <w:sz w:val="24"/>
-          <w:szCs w:val="24"/>
-          <w:lang w:val="es-CO"/>
-        </w:rPr>
-        <w:t>Spark</w:t>
-      </w:r>
-      <w:proofErr w:type="spellEnd"/>
-      <w:r>
-        <w:rPr>
-          <w:rFonts w:ascii="Times New Roman" w:hAnsi="Times New Roman" w:cs="Times New Roman"/>
-          <w:sz w:val="24"/>
-          <w:szCs w:val="24"/>
-          <w:lang w:val="es-CO"/>
-        </w:rPr>
-        <w:t xml:space="preserve">: motor de procesamiento distribuido. </w:t>
+        <w:t xml:space="preserve">(2023). Apache Spark: motor de procesamiento distribuido. </w:t>
       </w:r>
       <w:hyperlink r:id="rId52" w:history="1">
         <w:r>
@@ -40897,27 +40317,7 @@
           <w:szCs w:val="24"/>
           <w:lang w:val="es-CO"/>
         </w:rPr>
-        <w:t xml:space="preserve">[35] </w:t>
-      </w:r>
-      <w:proofErr w:type="spellStart"/>
-      <w:r>
-        <w:rPr>
-          <w:rFonts w:ascii="Times New Roman" w:hAnsi="Times New Roman" w:cs="Times New Roman"/>
-          <w:sz w:val="24"/>
-          <w:szCs w:val="24"/>
-          <w:lang w:val="es-CO"/>
-        </w:rPr>
-        <w:t>Gradio</w:t>
-      </w:r>
-      <w:proofErr w:type="spellEnd"/>
-      <w:r>
-        <w:rPr>
-          <w:rFonts w:ascii="Times New Roman" w:hAnsi="Times New Roman" w:cs="Times New Roman"/>
-          <w:sz w:val="24"/>
-          <w:szCs w:val="24"/>
-          <w:lang w:val="es-CO"/>
-        </w:rPr>
-        <w:t xml:space="preserve"> Docs. (s. f.). </w:t>
+        <w:t xml:space="preserve">[35] Gradio Docs. (s. f.). </w:t>
       </w:r>
       <w:r>
         <w:rPr>
@@ -40975,27 +40375,7 @@
           <w:szCs w:val="24"/>
           <w:lang w:val="es-CO"/>
         </w:rPr>
-        <w:t xml:space="preserve">Guía completa de </w:t>
-      </w:r>
-      <w:proofErr w:type="spellStart"/>
-      <w:r>
-        <w:rPr>
-          <w:rFonts w:ascii="Times New Roman" w:hAnsi="Times New Roman" w:cs="Times New Roman"/>
-          <w:sz w:val="24"/>
-          <w:szCs w:val="24"/>
-          <w:lang w:val="es-CO"/>
-        </w:rPr>
-        <w:t>Gradio</w:t>
-      </w:r>
-      <w:proofErr w:type="spellEnd"/>
-      <w:r>
-        <w:rPr>
-          <w:rFonts w:ascii="Times New Roman" w:hAnsi="Times New Roman" w:cs="Times New Roman"/>
-          <w:sz w:val="24"/>
-          <w:szCs w:val="24"/>
-          <w:lang w:val="es-CO"/>
-        </w:rPr>
-        <w:t xml:space="preserve">. </w:t>
+        <w:t xml:space="preserve">Guía completa de Gradio. </w:t>
       </w:r>
       <w:hyperlink r:id="rId58" w:history="1">
         <w:r>
@@ -41124,9 +40504,8 @@
           <w:szCs w:val="24"/>
           <w:lang w:val="es-CO"/>
         </w:rPr>
-        <w:t xml:space="preserve">[39] </w:t>
-      </w:r>
-      <w:proofErr w:type="spellStart"/>
+        <w:t xml:space="preserve">[39] AprenderBigData. (s. f.). </w:t>
+      </w:r>
       <w:r>
         <w:rPr>
           <w:rFonts w:ascii="Times New Roman" w:hAnsi="Times New Roman" w:cs="Times New Roman"/>
@@ -41134,66 +40513,7 @@
           <w:szCs w:val="24"/>
           <w:lang w:val="es-CO"/>
         </w:rPr>
-        <w:t>AprenderBigData</w:t>
-      </w:r>
-      <w:proofErr w:type="spellEnd"/>
-      <w:r>
-        <w:rPr>
-          <w:rFonts w:ascii="Times New Roman" w:hAnsi="Times New Roman" w:cs="Times New Roman"/>
-          <w:sz w:val="24"/>
-          <w:szCs w:val="24"/>
-          <w:lang w:val="es-CO"/>
-        </w:rPr>
-        <w:t xml:space="preserve">. (s. f.). </w:t>
-      </w:r>
-      <w:r>
-        <w:rPr>
-          <w:rFonts w:ascii="Times New Roman" w:hAnsi="Times New Roman" w:cs="Times New Roman"/>
-          <w:sz w:val="24"/>
-          <w:szCs w:val="24"/>
-          <w:lang w:val="es-CO"/>
-        </w:rPr>
-        <w:t xml:space="preserve">¿Qué es </w:t>
-      </w:r>
-      <w:proofErr w:type="spellStart"/>
-      <w:r>
-        <w:rPr>
-          <w:rFonts w:ascii="Times New Roman" w:hAnsi="Times New Roman" w:cs="Times New Roman"/>
-          <w:sz w:val="24"/>
-          <w:szCs w:val="24"/>
-          <w:lang w:val="es-CO"/>
-        </w:rPr>
-        <w:t>Unity</w:t>
-      </w:r>
-      <w:proofErr w:type="spellEnd"/>
-      <w:r>
-        <w:rPr>
-          <w:rFonts w:ascii="Times New Roman" w:hAnsi="Times New Roman" w:cs="Times New Roman"/>
-          <w:sz w:val="24"/>
-          <w:szCs w:val="24"/>
-          <w:lang w:val="es-CO"/>
-        </w:rPr>
-        <w:t xml:space="preserve"> </w:t>
-      </w:r>
-      <w:proofErr w:type="spellStart"/>
-      <w:r>
-        <w:rPr>
-          <w:rFonts w:ascii="Times New Roman" w:hAnsi="Times New Roman" w:cs="Times New Roman"/>
-          <w:sz w:val="24"/>
-          <w:szCs w:val="24"/>
-          <w:lang w:val="es-CO"/>
-        </w:rPr>
-        <w:t>Catalog</w:t>
-      </w:r>
-      <w:proofErr w:type="spellEnd"/>
-      <w:r>
-        <w:rPr>
-          <w:rFonts w:ascii="Times New Roman" w:hAnsi="Times New Roman" w:cs="Times New Roman"/>
-          <w:sz w:val="24"/>
-          <w:szCs w:val="24"/>
-          <w:lang w:val="es-CO"/>
-        </w:rPr>
-        <w:t xml:space="preserve">?. </w:t>
+        <w:t xml:space="preserve">¿Qué es Unity Catalog?. </w:t>
       </w:r>
       <w:hyperlink r:id="rId61" w:history="1">
         <w:r>
@@ -41295,27 +40615,7 @@
           <w:lang w:val="es-CO"/>
         </w:rPr>
         <w:lastRenderedPageBreak/>
-        <w:t xml:space="preserve">[42] </w:t>
-      </w:r>
-      <w:proofErr w:type="spellStart"/>
-      <w:r>
-        <w:rPr>
-          <w:rFonts w:ascii="Times New Roman" w:hAnsi="Times New Roman" w:cs="Times New Roman"/>
-          <w:sz w:val="24"/>
-          <w:szCs w:val="24"/>
-          <w:lang w:val="es-CO"/>
-        </w:rPr>
-        <w:t>DatData</w:t>
-      </w:r>
-      <w:proofErr w:type="spellEnd"/>
-      <w:r>
-        <w:rPr>
-          <w:rFonts w:ascii="Times New Roman" w:hAnsi="Times New Roman" w:cs="Times New Roman"/>
-          <w:sz w:val="24"/>
-          <w:szCs w:val="24"/>
-          <w:lang w:val="es-CO"/>
-        </w:rPr>
-        <w:t xml:space="preserve">. (s. f.). ¿Qué es ETL? Extracción, transformación y carga de datos. </w:t>
+        <w:t xml:space="preserve">[42] DatData. (s. f.). ¿Qué es ETL? Extracción, transformación y carga de datos. </w:t>
       </w:r>
       <w:hyperlink r:id="rId64" w:history="1">
         <w:r>
@@ -41346,7 +40646,6 @@
         </w:rPr>
         <w:t xml:space="preserve">[43] </w:t>
       </w:r>
-      <w:proofErr w:type="spellStart"/>
       <w:r>
         <w:rPr>
           <w:rFonts w:ascii="Times New Roman" w:hAnsi="Times New Roman" w:cs="Times New Roman"/>
@@ -41354,17 +40653,7 @@
           <w:szCs w:val="24"/>
           <w:lang w:val="en-US"/>
         </w:rPr>
-        <w:t>Esri</w:t>
-      </w:r>
-      <w:proofErr w:type="spellEnd"/>
-      <w:r>
-        <w:rPr>
-          <w:rFonts w:ascii="Times New Roman" w:hAnsi="Times New Roman" w:cs="Times New Roman"/>
-          <w:sz w:val="24"/>
-          <w:szCs w:val="24"/>
-          <w:lang w:val="en-US"/>
-        </w:rPr>
-        <w:t xml:space="preserve">. (s. f.). Data pipelines and ETLs. </w:t>
+        <w:t xml:space="preserve">Esri. (s. f.). Data pipelines and ETLs. </w:t>
       </w:r>
       <w:hyperlink r:id="rId65" w:history="1">
         <w:r>
@@ -41476,7 +40765,6 @@
         </w:rPr>
         <w:t xml:space="preserve">[46] </w:t>
       </w:r>
-      <w:proofErr w:type="spellStart"/>
       <w:r>
         <w:rPr>
           <w:rFonts w:ascii="Times New Roman" w:hAnsi="Times New Roman" w:cs="Times New Roman"/>
@@ -41484,46 +40772,16 @@
           <w:szCs w:val="24"/>
           <w:lang w:val="en-US"/>
         </w:rPr>
-        <w:t>TrainingIT</w:t>
-      </w:r>
-      <w:proofErr w:type="spellEnd"/>
+        <w:t xml:space="preserve">TrainingIT. (s. f.). </w:t>
+      </w:r>
       <w:r>
         <w:rPr>
           <w:rFonts w:ascii="Times New Roman" w:hAnsi="Times New Roman" w:cs="Times New Roman"/>
           <w:sz w:val="24"/>
           <w:szCs w:val="24"/>
-          <w:lang w:val="en-US"/>
-        </w:rPr>
-        <w:t xml:space="preserve">. (s. f.). </w:t>
-      </w:r>
-      <w:r>
-        <w:rPr>
-          <w:rFonts w:ascii="Times New Roman" w:hAnsi="Times New Roman" w:cs="Times New Roman"/>
-          <w:sz w:val="24"/>
-          <w:szCs w:val="24"/>
           <w:lang w:val="es-CO"/>
         </w:rPr>
-        <w:t xml:space="preserve">Delta Lake en </w:t>
-      </w:r>
-      <w:proofErr w:type="spellStart"/>
-      <w:r>
-        <w:rPr>
-          <w:rFonts w:ascii="Times New Roman" w:hAnsi="Times New Roman" w:cs="Times New Roman"/>
-          <w:sz w:val="24"/>
-          <w:szCs w:val="24"/>
-          <w:lang w:val="es-CO"/>
-        </w:rPr>
-        <w:t>Databricks</w:t>
-      </w:r>
-      <w:proofErr w:type="spellEnd"/>
-      <w:r>
-        <w:rPr>
-          <w:rFonts w:ascii="Times New Roman" w:hAnsi="Times New Roman" w:cs="Times New Roman"/>
-          <w:sz w:val="24"/>
-          <w:szCs w:val="24"/>
-          <w:lang w:val="es-CO"/>
-        </w:rPr>
-        <w:t xml:space="preserve">. </w:t>
+        <w:t xml:space="preserve">Delta Lake en Databricks. </w:t>
       </w:r>
       <w:hyperlink r:id="rId68" w:history="1">
         <w:r>
@@ -41555,7 +40813,6 @@
         </w:rPr>
         <w:t xml:space="preserve">[47] </w:t>
       </w:r>
-      <w:proofErr w:type="spellStart"/>
       <w:r>
         <w:rPr>
           <w:rFonts w:ascii="Times New Roman" w:hAnsi="Times New Roman" w:cs="Times New Roman"/>
@@ -41563,17 +40820,7 @@
           <w:szCs w:val="24"/>
           <w:lang w:val="en-US"/>
         </w:rPr>
-        <w:t>Datalex</w:t>
-      </w:r>
-      <w:proofErr w:type="spellEnd"/>
-      <w:r>
-        <w:rPr>
-          <w:rFonts w:ascii="Times New Roman" w:hAnsi="Times New Roman" w:cs="Times New Roman"/>
-          <w:sz w:val="24"/>
-          <w:szCs w:val="24"/>
-          <w:lang w:val="en-US"/>
-        </w:rPr>
-        <w:t xml:space="preserve">. (s. f.). 5 reasons to use Delta Lake format on Databricks. </w:t>
+        <w:t xml:space="preserve">Datalex. (s. f.). 5 reasons to use Delta Lake format on Databricks. </w:t>
       </w:r>
       <w:hyperlink r:id="rId69" w:history="1">
         <w:r>
@@ -41701,27 +40948,7 @@
           <w:szCs w:val="24"/>
           <w:lang w:val="es-CO"/>
         </w:rPr>
-        <w:t xml:space="preserve">(s. f.). ¿Qué es el </w:t>
-      </w:r>
-      <w:proofErr w:type="spellStart"/>
-      <w:r>
-        <w:rPr>
-          <w:rFonts w:ascii="Times New Roman" w:hAnsi="Times New Roman" w:cs="Times New Roman"/>
-          <w:sz w:val="24"/>
-          <w:szCs w:val="24"/>
-          <w:lang w:val="es-CO"/>
-        </w:rPr>
-        <w:t>CountVectorizer</w:t>
-      </w:r>
-      <w:proofErr w:type="spellEnd"/>
-      <w:r>
-        <w:rPr>
-          <w:rFonts w:ascii="Times New Roman" w:hAnsi="Times New Roman" w:cs="Times New Roman"/>
-          <w:sz w:val="24"/>
-          <w:szCs w:val="24"/>
-          <w:lang w:val="es-CO"/>
-        </w:rPr>
-        <w:t xml:space="preserve">? </w:t>
+        <w:t xml:space="preserve">(s. f.). ¿Qué es el CountVectorizer? </w:t>
       </w:r>
       <w:hyperlink r:id="rId72" w:history="1">
         <w:r>
@@ -41760,38 +40987,7 @@
           <w:szCs w:val="24"/>
           <w:lang w:val="en-US"/>
         </w:rPr>
-        <w:t xml:space="preserve">scikit-learn. (s. f.). </w:t>
-      </w:r>
-      <w:proofErr w:type="spellStart"/>
-      <w:proofErr w:type="gramStart"/>
-      <w:r>
-        <w:rPr>
-          <w:rFonts w:ascii="Times New Roman" w:hAnsi="Times New Roman" w:cs="Times New Roman"/>
-          <w:sz w:val="24"/>
-          <w:szCs w:val="24"/>
-          <w:lang w:val="en-US"/>
-        </w:rPr>
-        <w:t>sklearn.feature</w:t>
-      </w:r>
-      <w:proofErr w:type="gramEnd"/>
-      <w:r>
-        <w:rPr>
-          <w:rFonts w:ascii="Times New Roman" w:hAnsi="Times New Roman" w:cs="Times New Roman"/>
-          <w:sz w:val="24"/>
-          <w:szCs w:val="24"/>
-          <w:lang w:val="en-US"/>
-        </w:rPr>
-        <w:t>_extraction.text.CountVectorizer</w:t>
-      </w:r>
-      <w:proofErr w:type="spellEnd"/>
-      <w:r>
-        <w:rPr>
-          <w:rFonts w:ascii="Times New Roman" w:hAnsi="Times New Roman" w:cs="Times New Roman"/>
-          <w:sz w:val="24"/>
-          <w:szCs w:val="24"/>
-          <w:lang w:val="en-US"/>
-        </w:rPr>
-        <w:t xml:space="preserve">. </w:t>
+        <w:t xml:space="preserve">scikit-learn. (s. f.). sklearn.feature_extraction.text.CountVectorizer. </w:t>
       </w:r>
       <w:hyperlink r:id="rId73" w:history="1">
         <w:r>
@@ -42028,47 +41224,7 @@
           <w:szCs w:val="24"/>
           <w:lang w:val="es-CO"/>
         </w:rPr>
-        <w:t xml:space="preserve">UOC – </w:t>
-      </w:r>
-      <w:proofErr w:type="spellStart"/>
-      <w:r>
-        <w:rPr>
-          <w:rFonts w:ascii="Times New Roman" w:hAnsi="Times New Roman" w:cs="Times New Roman"/>
-          <w:sz w:val="24"/>
-          <w:szCs w:val="24"/>
-          <w:lang w:val="es-CO"/>
-        </w:rPr>
-        <w:t>Universitat</w:t>
-      </w:r>
-      <w:proofErr w:type="spellEnd"/>
-      <w:r>
-        <w:rPr>
-          <w:rFonts w:ascii="Times New Roman" w:hAnsi="Times New Roman" w:cs="Times New Roman"/>
-          <w:sz w:val="24"/>
-          <w:szCs w:val="24"/>
-          <w:lang w:val="es-CO"/>
-        </w:rPr>
-        <w:t xml:space="preserve"> </w:t>
-      </w:r>
-      <w:proofErr w:type="spellStart"/>
-      <w:r>
-        <w:rPr>
-          <w:rFonts w:ascii="Times New Roman" w:hAnsi="Times New Roman" w:cs="Times New Roman"/>
-          <w:sz w:val="24"/>
-          <w:szCs w:val="24"/>
-          <w:lang w:val="es-CO"/>
-        </w:rPr>
-        <w:t>Oberta</w:t>
-      </w:r>
-      <w:proofErr w:type="spellEnd"/>
-      <w:r>
-        <w:rPr>
-          <w:rFonts w:ascii="Times New Roman" w:hAnsi="Times New Roman" w:cs="Times New Roman"/>
-          <w:sz w:val="24"/>
-          <w:szCs w:val="24"/>
-          <w:lang w:val="es-CO"/>
-        </w:rPr>
-        <w:t xml:space="preserve"> de Catalunya. </w:t>
+        <w:t xml:space="preserve">UOC – Universitat Oberta de Catalunya. </w:t>
       </w:r>
       <w:r>
         <w:rPr>
@@ -42147,87 +41303,7 @@
           <w:szCs w:val="24"/>
           <w:lang w:val="es-CO"/>
         </w:rPr>
-        <w:t xml:space="preserve">[59] </w:t>
-      </w:r>
-      <w:proofErr w:type="spellStart"/>
-      <w:r>
-        <w:rPr>
-          <w:rFonts w:ascii="Times New Roman" w:hAnsi="Times New Roman" w:cs="Times New Roman"/>
-          <w:sz w:val="24"/>
-          <w:szCs w:val="24"/>
-          <w:lang w:val="es-CO"/>
-        </w:rPr>
-        <w:t>Ultralytics</w:t>
-      </w:r>
-      <w:proofErr w:type="spellEnd"/>
-      <w:r>
-        <w:rPr>
-          <w:rFonts w:ascii="Times New Roman" w:hAnsi="Times New Roman" w:cs="Times New Roman"/>
-          <w:sz w:val="24"/>
-          <w:szCs w:val="24"/>
-          <w:lang w:val="es-CO"/>
-        </w:rPr>
-        <w:t xml:space="preserve">. (s. f.). </w:t>
-      </w:r>
-      <w:proofErr w:type="spellStart"/>
-      <w:r>
-        <w:rPr>
-          <w:rFonts w:ascii="Times New Roman" w:hAnsi="Times New Roman" w:cs="Times New Roman"/>
-          <w:sz w:val="24"/>
-          <w:szCs w:val="24"/>
-          <w:lang w:val="es-CO"/>
-        </w:rPr>
-        <w:t>Accuracy</w:t>
-      </w:r>
-      <w:proofErr w:type="spellEnd"/>
-      <w:r>
-        <w:rPr>
-          <w:rFonts w:ascii="Times New Roman" w:hAnsi="Times New Roman" w:cs="Times New Roman"/>
-          <w:sz w:val="24"/>
-          <w:szCs w:val="24"/>
-          <w:lang w:val="es-CO"/>
-        </w:rPr>
-        <w:t xml:space="preserve">, </w:t>
-      </w:r>
-      <w:proofErr w:type="spellStart"/>
-      <w:r>
-        <w:rPr>
-          <w:rFonts w:ascii="Times New Roman" w:hAnsi="Times New Roman" w:cs="Times New Roman"/>
-          <w:sz w:val="24"/>
-          <w:szCs w:val="24"/>
-          <w:lang w:val="es-CO"/>
-        </w:rPr>
-        <w:t>Precision</w:t>
-      </w:r>
-      <w:proofErr w:type="spellEnd"/>
-      <w:r>
-        <w:rPr>
-          <w:rFonts w:ascii="Times New Roman" w:hAnsi="Times New Roman" w:cs="Times New Roman"/>
-          <w:sz w:val="24"/>
-          <w:szCs w:val="24"/>
-          <w:lang w:val="es-CO"/>
-        </w:rPr>
-        <w:t xml:space="preserve"> y </w:t>
-      </w:r>
-      <w:proofErr w:type="spellStart"/>
-      <w:r>
-        <w:rPr>
-          <w:rFonts w:ascii="Times New Roman" w:hAnsi="Times New Roman" w:cs="Times New Roman"/>
-          <w:sz w:val="24"/>
-          <w:szCs w:val="24"/>
-          <w:lang w:val="es-CO"/>
-        </w:rPr>
-        <w:t>Recall</w:t>
-      </w:r>
-      <w:proofErr w:type="spellEnd"/>
-      <w:r>
-        <w:rPr>
-          <w:rFonts w:ascii="Times New Roman" w:hAnsi="Times New Roman" w:cs="Times New Roman"/>
-          <w:sz w:val="24"/>
-          <w:szCs w:val="24"/>
-          <w:lang w:val="es-CO"/>
-        </w:rPr>
-        <w:t xml:space="preserve">. </w:t>
+        <w:t xml:space="preserve">[59] Ultralytics. (s. f.). Accuracy, Precision y Recall. </w:t>
       </w:r>
       <w:hyperlink r:id="rId81" w:history="1">
         <w:r>
@@ -42257,87 +41333,7 @@
           <w:szCs w:val="24"/>
           <w:lang w:val="es-CO"/>
         </w:rPr>
-        <w:t xml:space="preserve">[60] </w:t>
-      </w:r>
-      <w:proofErr w:type="spellStart"/>
-      <w:r>
-        <w:rPr>
-          <w:rFonts w:ascii="Times New Roman" w:hAnsi="Times New Roman" w:cs="Times New Roman"/>
-          <w:sz w:val="24"/>
-          <w:szCs w:val="24"/>
-          <w:lang w:val="es-CO"/>
-        </w:rPr>
-        <w:t>Waster</w:t>
-      </w:r>
-      <w:proofErr w:type="spellEnd"/>
-      <w:r>
-        <w:rPr>
-          <w:rFonts w:ascii="Times New Roman" w:hAnsi="Times New Roman" w:cs="Times New Roman"/>
-          <w:sz w:val="24"/>
-          <w:szCs w:val="24"/>
-          <w:lang w:val="es-CO"/>
-        </w:rPr>
-        <w:t xml:space="preserve">. (s. f.). Explicación alternativa para </w:t>
-      </w:r>
-      <w:proofErr w:type="spellStart"/>
-      <w:r>
-        <w:rPr>
-          <w:rFonts w:ascii="Times New Roman" w:hAnsi="Times New Roman" w:cs="Times New Roman"/>
-          <w:sz w:val="24"/>
-          <w:szCs w:val="24"/>
-          <w:lang w:val="es-CO"/>
-        </w:rPr>
-        <w:t>Accuracy</w:t>
-      </w:r>
-      <w:proofErr w:type="spellEnd"/>
-      <w:r>
-        <w:rPr>
-          <w:rFonts w:ascii="Times New Roman" w:hAnsi="Times New Roman" w:cs="Times New Roman"/>
-          <w:sz w:val="24"/>
-          <w:szCs w:val="24"/>
-          <w:lang w:val="es-CO"/>
-        </w:rPr>
-        <w:t xml:space="preserve">, </w:t>
-      </w:r>
-      <w:proofErr w:type="spellStart"/>
-      <w:r>
-        <w:rPr>
-          <w:rFonts w:ascii="Times New Roman" w:hAnsi="Times New Roman" w:cs="Times New Roman"/>
-          <w:sz w:val="24"/>
-          <w:szCs w:val="24"/>
-          <w:lang w:val="es-CO"/>
-        </w:rPr>
-        <w:t>Precision</w:t>
-      </w:r>
-      <w:proofErr w:type="spellEnd"/>
-      <w:r>
-        <w:rPr>
-          <w:rFonts w:ascii="Times New Roman" w:hAnsi="Times New Roman" w:cs="Times New Roman"/>
-          <w:sz w:val="24"/>
-          <w:szCs w:val="24"/>
-          <w:lang w:val="es-CO"/>
-        </w:rPr>
-        <w:t xml:space="preserve">, </w:t>
-      </w:r>
-      <w:proofErr w:type="spellStart"/>
-      <w:r>
-        <w:rPr>
-          <w:rFonts w:ascii="Times New Roman" w:hAnsi="Times New Roman" w:cs="Times New Roman"/>
-          <w:sz w:val="24"/>
-          <w:szCs w:val="24"/>
-          <w:lang w:val="es-CO"/>
-        </w:rPr>
-        <w:t>Recall</w:t>
-      </w:r>
-      <w:proofErr w:type="spellEnd"/>
-      <w:r>
-        <w:rPr>
-          <w:rFonts w:ascii="Times New Roman" w:hAnsi="Times New Roman" w:cs="Times New Roman"/>
-          <w:sz w:val="24"/>
-          <w:szCs w:val="24"/>
-          <w:lang w:val="es-CO"/>
-        </w:rPr>
-        <w:t xml:space="preserve"> y F1-score. </w:t>
+        <w:t xml:space="preserve">[60] Waster. (s. f.). Explicación alternativa para Accuracy, Precision, Recall y F1-score. </w:t>
       </w:r>
       <w:hyperlink r:id="rId82" w:history="1">
         <w:r>
@@ -42405,27 +41401,7 @@
           <w:szCs w:val="24"/>
           <w:lang w:val="es-CO"/>
         </w:rPr>
-        <w:t xml:space="preserve">[62] </w:t>
-      </w:r>
-      <w:proofErr w:type="spellStart"/>
-      <w:r>
-        <w:rPr>
-          <w:rFonts w:ascii="Times New Roman" w:hAnsi="Times New Roman" w:cs="Times New Roman"/>
-          <w:sz w:val="24"/>
-          <w:szCs w:val="24"/>
-          <w:lang w:val="es-CO"/>
-        </w:rPr>
-        <w:t>TheMachineLearners</w:t>
-      </w:r>
-      <w:proofErr w:type="spellEnd"/>
-      <w:r>
-        <w:rPr>
-          <w:rFonts w:ascii="Times New Roman" w:hAnsi="Times New Roman" w:cs="Times New Roman"/>
-          <w:sz w:val="24"/>
-          <w:szCs w:val="24"/>
-          <w:lang w:val="es-CO"/>
-        </w:rPr>
-        <w:t xml:space="preserve">. (s. f.). Métricas de clasificación. </w:t>
+        <w:t xml:space="preserve">[62] TheMachineLearners. (s. f.). Métricas de clasificación. </w:t>
       </w:r>
       <w:hyperlink r:id="rId84" w:history="1">
         <w:r>
@@ -42456,27 +41432,7 @@
           <w:szCs w:val="24"/>
           <w:lang w:val="es-CO"/>
         </w:rPr>
-        <w:t xml:space="preserve">[63] </w:t>
-      </w:r>
-      <w:proofErr w:type="spellStart"/>
-      <w:r>
-        <w:rPr>
-          <w:rFonts w:ascii="Times New Roman" w:hAnsi="Times New Roman" w:cs="Times New Roman"/>
-          <w:sz w:val="24"/>
-          <w:szCs w:val="24"/>
-          <w:lang w:val="es-CO"/>
-        </w:rPr>
-        <w:t>CodificandoBits</w:t>
-      </w:r>
-      <w:proofErr w:type="spellEnd"/>
-      <w:r>
-        <w:rPr>
-          <w:rFonts w:ascii="Times New Roman" w:hAnsi="Times New Roman" w:cs="Times New Roman"/>
-          <w:sz w:val="24"/>
-          <w:szCs w:val="24"/>
-          <w:lang w:val="es-CO"/>
-        </w:rPr>
-        <w:t xml:space="preserve">. (s. f.). </w:t>
+        <w:t xml:space="preserve">[63] CodificandoBits. (s. f.). </w:t>
       </w:r>
       <w:r>
         <w:rPr>
@@ -42653,7 +41609,6 @@
         </w:rPr>
         <w:t xml:space="preserve">[67] </w:t>
       </w:r>
-      <w:proofErr w:type="spellStart"/>
       <w:r>
         <w:rPr>
           <w:rFonts w:ascii="Times New Roman" w:hAnsi="Times New Roman" w:cs="Times New Roman"/>
@@ -42661,17 +41616,7 @@
           <w:szCs w:val="24"/>
           <w:lang w:val="es-CO"/>
         </w:rPr>
-        <w:t>Karedit</w:t>
-      </w:r>
-      <w:proofErr w:type="spellEnd"/>
-      <w:r>
-        <w:rPr>
-          <w:rFonts w:ascii="Times New Roman" w:hAnsi="Times New Roman" w:cs="Times New Roman"/>
-          <w:sz w:val="24"/>
-          <w:szCs w:val="24"/>
-          <w:lang w:val="es-CO"/>
-        </w:rPr>
-        <w:t xml:space="preserve">. (s. f.). Clasificación binaria en aprendizaje automático. </w:t>
+        <w:t xml:space="preserve">Karedit. (s. f.). Clasificación binaria en aprendizaje automático. </w:t>
       </w:r>
       <w:hyperlink r:id="rId89" w:history="1">
         <w:r>
@@ -42688,6 +41633,7 @@
     <w:p>
       <w:pPr>
         <w:rPr>
+          <w:rStyle w:val="Hipervnculo"/>
           <w:rFonts w:ascii="Times New Roman" w:hAnsi="Times New Roman" w:cs="Times New Roman"/>
           <w:sz w:val="24"/>
           <w:szCs w:val="24"/>
@@ -42703,7 +41649,6 @@
         </w:rPr>
         <w:t xml:space="preserve">[68] </w:t>
       </w:r>
-      <w:proofErr w:type="spellStart"/>
       <w:r>
         <w:rPr>
           <w:rFonts w:ascii="Times New Roman" w:hAnsi="Times New Roman" w:cs="Times New Roman"/>
@@ -42711,17 +41656,7 @@
           <w:szCs w:val="24"/>
           <w:lang w:val="es-CO"/>
         </w:rPr>
-        <w:t>DataCamp</w:t>
-      </w:r>
-      <w:proofErr w:type="spellEnd"/>
-      <w:r>
-        <w:rPr>
-          <w:rFonts w:ascii="Times New Roman" w:hAnsi="Times New Roman" w:cs="Times New Roman"/>
-          <w:sz w:val="24"/>
-          <w:szCs w:val="24"/>
-          <w:lang w:val="es-CO"/>
-        </w:rPr>
-        <w:t xml:space="preserve">. (s. f.). Introducción a la clasificación en Machine Learning. </w:t>
+        <w:t xml:space="preserve">DataCamp. (s. f.). Introducción a la clasificación en Machine Learning. </w:t>
       </w:r>
       <w:hyperlink r:id="rId90" w:history="1">
         <w:r>
@@ -42735,6 +41670,18 @@
           <w:t>https://www.datacamp.com/es/blog/classification-machine-learning</w:t>
         </w:r>
       </w:hyperlink>
+    </w:p>
+    <w:p>
+      <w:pPr>
+        <w:rPr>
+          <w:rFonts w:ascii="Times New Roman" w:hAnsi="Times New Roman" w:cs="Times New Roman"/>
+          <w:sz w:val="24"/>
+          <w:szCs w:val="24"/>
+          <w:lang w:val="en-US"/>
+        </w:rPr>
+      </w:pPr>
+      <w:bookmarkStart w:id="65" w:name="_GoBack"/>
+      <w:bookmarkEnd w:id="65"/>
     </w:p>
     <w:sectPr>
       <w:footerReference w:type="default" r:id="rId91"/>
@@ -43043,7 +41990,7 @@
             <w:noProof/>
             <w:lang w:val="es-ES"/>
           </w:rPr>
-          <w:t>16</w:t>
+          <w:t>6</w:t>
         </w:r>
         <w:r>
           <w:fldChar w:fldCharType="end"/>
@@ -43117,7 +42064,7 @@
         <w:noProof/>
         <w:color w:val="000000"/>
       </w:rPr>
-      <w:t>30</w:t>
+      <w:t>47</w:t>
     </w:r>
     <w:r>
       <w:rPr>
@@ -48836,7 +47783,7 @@
 </file>
 
 <file path=customXml/itemProps2.xml><?xml version="1.0" encoding="utf-8"?>
-<ds:datastoreItem xmlns:ds="http://schemas.openxmlformats.org/officeDocument/2006/customXml" ds:itemID="{811E66CD-259A-4478-B294-61C16B322E7C}">
+<ds:datastoreItem xmlns:ds="http://schemas.openxmlformats.org/officeDocument/2006/customXml" ds:itemID="{55ABFF7B-20AE-49C9-8B70-872135D2133A}">
   <ds:schemaRefs>
     <ds:schemaRef ds:uri="http://schemas.openxmlformats.org/officeDocument/2006/bibliography"/>
   </ds:schemaRefs>

</xml_diff>